<commit_message>
Added calendar and appointment service
</commit_message>
<xml_diff>
--- a/Documentatie.docx
+++ b/Documentatie.docx
@@ -3,267 +3,430 @@
 <w:document xmlns:wpc="http://schemas.microsoft.com/office/word/2010/wordprocessingCanvas" xmlns:cx="http://schemas.microsoft.com/office/drawing/2014/chartex" xmlns:cx1="http://schemas.microsoft.com/office/drawing/2015/9/8/chartex" xmlns:cx2="http://schemas.microsoft.com/office/drawing/2015/10/21/chartex" xmlns:cx3="http://schemas.microsoft.com/office/drawing/2016/5/9/chartex" xmlns:cx4="http://schemas.microsoft.com/office/drawing/2016/5/10/chartex" xmlns:cx5="http://schemas.microsoft.com/office/drawing/2016/5/11/chartex" xmlns:cx6="http://schemas.microsoft.com/office/drawing/2016/5/12/chartex" xmlns:cx7="http://schemas.microsoft.com/office/drawing/2016/5/13/chartex" xmlns:cx8="http://schemas.microsoft.com/office/drawing/2016/5/14/chartex" xmlns:mc="http://schemas.openxmlformats.org/markup-compatibility/2006" xmlns:aink="http://schemas.microsoft.com/office/drawing/2016/ink" xmlns:am3d="http://schemas.microsoft.com/office/drawing/2017/model3d" xmlns:o="urn:schemas-microsoft-com:office:office" xmlns:r="http://schemas.openxmlformats.org/officeDocument/2006/relationships" xmlns:m="http://schemas.openxmlformats.org/officeDocument/2006/math" xmlns:v="urn:schemas-microsoft-com:vml" xmlns:wp14="http://schemas.microsoft.com/office/word/2010/wordprocessingDrawing" xmlns:wp="http://schemas.openxmlformats.org/drawingml/2006/wordprocessingDrawing" xmlns:w10="urn:schemas-microsoft-com:office:word" xmlns:w="http://schemas.openxmlformats.org/wordprocessingml/2006/main" xmlns:w14="http://schemas.microsoft.com/office/word/2010/wordml" xmlns:w15="http://schemas.microsoft.com/office/word/2012/wordml" xmlns:w16cid="http://schemas.microsoft.com/office/word/2016/wordml/cid" xmlns:w16se="http://schemas.microsoft.com/office/word/2015/wordml/symex" xmlns:wpg="http://schemas.microsoft.com/office/word/2010/wordprocessingGroup" xmlns:wpi="http://schemas.microsoft.com/office/word/2010/wordprocessingInk" xmlns:wne="http://schemas.microsoft.com/office/word/2006/wordml" xmlns:wps="http://schemas.microsoft.com/office/word/2010/wordprocessingShape" mc:Ignorable="w14 w15 w16se w16cid wp14">
   <w:body>
     <w:p>
-      <w:pPr>
-        <w:rPr>
-          <w:lang w:val="en-US"/>
-        </w:rPr>
-      </w:pPr>
-      <w:r>
-        <w:rPr>
-          <w:lang w:val="en-US"/>
-        </w:rPr>
+      <w:r>
         <w:t>Introducere.</w:t>
+      </w:r>
+    </w:p>
+    <w:p/>
+    <w:p>
+      <w:r>
+        <w:tab/>
+        <w:t xml:space="preserve">Scopul acestei </w:t>
+      </w:r>
+      <w:proofErr w:type="spellStart"/>
+      <w:r>
+        <w:t>lucrari</w:t>
+      </w:r>
+      <w:proofErr w:type="spellEnd"/>
+      <w:r>
+        <w:t xml:space="preserve"> este de a prezenta avantajele folosirii tehnologiilor de tip “</w:t>
+      </w:r>
+      <w:proofErr w:type="spellStart"/>
+      <w:r>
+        <w:t>serverless</w:t>
+      </w:r>
+      <w:proofErr w:type="spellEnd"/>
+      <w:r>
+        <w:t xml:space="preserve">” </w:t>
+      </w:r>
+      <w:r>
+        <w:t>in</w:t>
+      </w:r>
+      <w:r>
+        <w:t xml:space="preserve"> dezvoltarea </w:t>
+      </w:r>
+      <w:r>
+        <w:t>produselor software</w:t>
+      </w:r>
+      <w:r>
+        <w:t xml:space="preserve"> </w:t>
+      </w:r>
+      <w:r>
+        <w:t xml:space="preserve">bazate pe </w:t>
+      </w:r>
+      <w:proofErr w:type="spellStart"/>
+      <w:r>
+        <w:t>microservicii</w:t>
+      </w:r>
+      <w:proofErr w:type="spellEnd"/>
+      <w:r>
+        <w:t xml:space="preserve">. Subiectul tezei este </w:t>
+      </w:r>
+      <w:proofErr w:type="spellStart"/>
+      <w:r>
+        <w:t>aplicatia</w:t>
+      </w:r>
+      <w:proofErr w:type="spellEnd"/>
+      <w:r>
+        <w:t xml:space="preserve"> </w:t>
       </w:r>
     </w:p>
     <w:p>
-      <w:pPr>
-        <w:rPr>
-          <w:lang w:val="en-US"/>
-        </w:rPr>
-      </w:pPr>
+      <w:r>
+        <w:t>“Doctorul Meu” care este proiectata folosind aceste principii arhitecturale. Paginil</w:t>
+      </w:r>
+      <w:bookmarkStart w:id="0" w:name="_GoBack"/>
+      <w:bookmarkEnd w:id="0"/>
+      <w:r>
+        <w:t xml:space="preserve">e care </w:t>
+      </w:r>
+      <w:proofErr w:type="spellStart"/>
+      <w:r>
+        <w:t>urmeaza</w:t>
+      </w:r>
+      <w:proofErr w:type="spellEnd"/>
+      <w:r>
+        <w:t xml:space="preserve"> au rolul de a compara diversele </w:t>
+      </w:r>
+      <w:proofErr w:type="spellStart"/>
+      <w:r>
+        <w:t>modalitati</w:t>
+      </w:r>
+      <w:proofErr w:type="spellEnd"/>
+      <w:r>
+        <w:t xml:space="preserve"> de </w:t>
+      </w:r>
+      <w:proofErr w:type="spellStart"/>
+      <w:r>
+        <w:t>constructie</w:t>
+      </w:r>
+      <w:proofErr w:type="spellEnd"/>
+      <w:r>
+        <w:t xml:space="preserve"> a </w:t>
+      </w:r>
+      <w:proofErr w:type="spellStart"/>
+      <w:r>
+        <w:t>aplicatiilor</w:t>
+      </w:r>
+      <w:proofErr w:type="spellEnd"/>
+      <w:r>
+        <w:t xml:space="preserve"> de acest tip din punct de vedere a </w:t>
+      </w:r>
+      <w:proofErr w:type="spellStart"/>
+      <w:r>
+        <w:t>usurintei</w:t>
+      </w:r>
+      <w:proofErr w:type="spellEnd"/>
+      <w:r>
+        <w:t xml:space="preserve"> </w:t>
+      </w:r>
+      <w:proofErr w:type="spellStart"/>
+      <w:r>
+        <w:t>dezvoltarii</w:t>
+      </w:r>
+      <w:proofErr w:type="spellEnd"/>
+      <w:r>
+        <w:t>, a performantei si a costurilor necesare.</w:t>
+      </w:r>
     </w:p>
+    <w:p/>
     <w:p>
-      <w:pPr>
-        <w:rPr>
-          <w:lang w:val="en-US"/>
-        </w:rPr>
-      </w:pPr>
-      <w:r>
-        <w:rPr>
-          <w:lang w:val="en-US"/>
-        </w:rPr>
+      <w:proofErr w:type="spellStart"/>
+      <w:r>
+        <w:t>Cloud</w:t>
+      </w:r>
+      <w:proofErr w:type="spellEnd"/>
+      <w:r>
+        <w:t xml:space="preserve"> </w:t>
+      </w:r>
+      <w:proofErr w:type="spellStart"/>
+      <w:r>
+        <w:t>Computing</w:t>
+      </w:r>
+      <w:proofErr w:type="spellEnd"/>
+    </w:p>
+    <w:p/>
+    <w:p>
+      <w:r>
         <w:tab/>
-        <w:t xml:space="preserve">Scopul acestei lucrari este de a prezenta avantajele folosirii tehnologiilor de tip “serverless” </w:t>
-      </w:r>
-      <w:r>
-        <w:rPr>
-          <w:lang w:val="en-US"/>
-        </w:rPr>
-        <w:t>in</w:t>
-      </w:r>
-      <w:r>
-        <w:rPr>
-          <w:lang w:val="en-US"/>
-        </w:rPr>
-        <w:t xml:space="preserve"> dezvoltarea </w:t>
-      </w:r>
-      <w:r>
-        <w:rPr>
-          <w:lang w:val="en-US"/>
-        </w:rPr>
-        <w:t>produselor software</w:t>
-      </w:r>
-      <w:r>
-        <w:rPr>
-          <w:lang w:val="en-US"/>
-        </w:rPr>
+      </w:r>
+      <w:proofErr w:type="spellStart"/>
+      <w:r>
+        <w:t>Cloud</w:t>
+      </w:r>
+      <w:proofErr w:type="spellEnd"/>
+      <w:r>
         <w:t xml:space="preserve"> </w:t>
       </w:r>
-      <w:r>
-        <w:rPr>
-          <w:lang w:val="en-US"/>
-        </w:rPr>
-        <w:t xml:space="preserve">bazate pe microservicii. Subiectul tezei este aplicatia </w:t>
+      <w:proofErr w:type="spellStart"/>
+      <w:r>
+        <w:t>computing</w:t>
+      </w:r>
+      <w:proofErr w:type="spellEnd"/>
+      <w:r>
+        <w:t xml:space="preserve"> este o paradigma a </w:t>
+      </w:r>
+      <w:proofErr w:type="spellStart"/>
+      <w:r>
+        <w:t>teghnologiei</w:t>
+      </w:r>
+      <w:proofErr w:type="spellEnd"/>
+      <w:r>
+        <w:t xml:space="preserve"> </w:t>
+      </w:r>
+      <w:proofErr w:type="spellStart"/>
+      <w:r>
+        <w:t>informatiei</w:t>
+      </w:r>
+      <w:proofErr w:type="spellEnd"/>
+      <w:r>
+        <w:t xml:space="preserve"> fiind o generalizare asupra principiilor </w:t>
+      </w:r>
+      <w:proofErr w:type="spellStart"/>
+      <w:r>
+        <w:t>livrarii</w:t>
+      </w:r>
+      <w:proofErr w:type="spellEnd"/>
+      <w:r>
+        <w:t xml:space="preserve"> de produse IT prin </w:t>
+      </w:r>
+      <w:proofErr w:type="spellStart"/>
+      <w:r>
+        <w:t>abordari</w:t>
+      </w:r>
+      <w:proofErr w:type="spellEnd"/>
+      <w:r>
+        <w:t xml:space="preserve"> arhitecturale care implica </w:t>
+      </w:r>
+      <w:r>
+        <w:t xml:space="preserve">o infrastructura de tip </w:t>
+      </w:r>
+      <w:proofErr w:type="spellStart"/>
+      <w:r>
+        <w:t>grid</w:t>
+      </w:r>
+      <w:proofErr w:type="spellEnd"/>
+      <w:r>
+        <w:t xml:space="preserve"> </w:t>
+      </w:r>
+      <w:proofErr w:type="spellStart"/>
+      <w:r>
+        <w:t>computing</w:t>
+      </w:r>
+      <w:proofErr w:type="spellEnd"/>
+      <w:r>
+        <w:t xml:space="preserve"> pentru a oferi resurse de calcul sau de stocare </w:t>
+      </w:r>
+      <w:proofErr w:type="spellStart"/>
+      <w:r>
+        <w:t>intr-o</w:t>
+      </w:r>
+      <w:proofErr w:type="spellEnd"/>
+      <w:r>
+        <w:t xml:space="preserve"> maniera cat mai </w:t>
+      </w:r>
+      <w:proofErr w:type="spellStart"/>
+      <w:r>
+        <w:t>usor</w:t>
+      </w:r>
+      <w:proofErr w:type="spellEnd"/>
+      <w:r>
+        <w:t xml:space="preserve"> de folosit. Folosirea facila a resurselor se face prin intermediul serviciilor si a </w:t>
+      </w:r>
+      <w:proofErr w:type="spellStart"/>
+      <w:r>
+        <w:t>interfetelor</w:t>
+      </w:r>
+      <w:proofErr w:type="spellEnd"/>
+      <w:r>
+        <w:t xml:space="preserve"> programatice sau de tip consola care permit accesul la o suita variata de </w:t>
+      </w:r>
+      <w:proofErr w:type="spellStart"/>
+      <w:r>
+        <w:t>functionalitati</w:t>
+      </w:r>
+      <w:proofErr w:type="spellEnd"/>
+      <w:r>
+        <w:t xml:space="preserve"> </w:t>
+      </w:r>
+      <w:proofErr w:type="spellStart"/>
+      <w:r>
+        <w:t>fara</w:t>
+      </w:r>
+      <w:proofErr w:type="spellEnd"/>
+      <w:r>
+        <w:t xml:space="preserve"> a fi nevoie de o </w:t>
+      </w:r>
+      <w:proofErr w:type="spellStart"/>
+      <w:r>
+        <w:t>cunoastere</w:t>
+      </w:r>
+      <w:proofErr w:type="spellEnd"/>
+      <w:r>
+        <w:t xml:space="preserve"> aprofundata asupra </w:t>
+      </w:r>
+      <w:proofErr w:type="spellStart"/>
+      <w:r>
+        <w:t>implementarii</w:t>
+      </w:r>
+      <w:proofErr w:type="spellEnd"/>
+      <w:r>
+        <w:t xml:space="preserve"> lor. Acestea sunt oferite prin intermediul unui sistem de partajare contra-cost care asigura pe de-o parte managementul intern a</w:t>
+      </w:r>
+      <w:r>
+        <w:t>l</w:t>
+      </w:r>
+      <w:r>
+        <w:t xml:space="preserve"> resurselor folosite </w:t>
+      </w:r>
+      <w:r>
+        <w:t xml:space="preserve">dar </w:t>
+      </w:r>
+      <w:r>
+        <w:t>si de disponibilitatea</w:t>
+      </w:r>
+      <w:r>
+        <w:t xml:space="preserve"> sau scalarea</w:t>
+      </w:r>
+      <w:r>
+        <w:t xml:space="preserve">  acestora in </w:t>
+      </w:r>
+      <w:proofErr w:type="spellStart"/>
+      <w:r>
+        <w:t>functie</w:t>
+      </w:r>
+      <w:proofErr w:type="spellEnd"/>
+      <w:r>
+        <w:t xml:space="preserve"> de nevoile produsului </w:t>
+      </w:r>
+      <w:r>
+        <w:t xml:space="preserve">care trebuie </w:t>
+      </w:r>
+      <w:proofErr w:type="spellStart"/>
+      <w:r>
+        <w:t>creeat</w:t>
+      </w:r>
+      <w:proofErr w:type="spellEnd"/>
+      <w:r>
+        <w:t>.</w:t>
       </w:r>
     </w:p>
+    <w:p/>
     <w:p>
-      <w:pPr>
-        <w:rPr>
-          <w:lang w:val="en-US"/>
-        </w:rPr>
-      </w:pPr>
-      <w:r>
-        <w:rPr>
-          <w:lang w:val="en-US"/>
-        </w:rPr>
-        <w:t>“Doctorul Meu” care este proiectata folosind aceste principii arhitecturale. Paginile care urmeaza au rolul de a compara diversele modalitati de constructie a aplicatiilor de acest tip din punct de vedere a usurintei dezvoltarii, a performantei si a costurilor necesare.</w:t>
+      <w:proofErr w:type="spellStart"/>
+      <w:r>
+        <w:t>Odata</w:t>
+      </w:r>
+      <w:proofErr w:type="spellEnd"/>
+      <w:r>
+        <w:t xml:space="preserve"> cu dezvoltarea domeniului IT prin </w:t>
+      </w:r>
+      <w:proofErr w:type="spellStart"/>
+      <w:r>
+        <w:t>cresterea</w:t>
+      </w:r>
+      <w:proofErr w:type="spellEnd"/>
+      <w:r>
+        <w:t xml:space="preserve"> </w:t>
+      </w:r>
+      <w:proofErr w:type="spellStart"/>
+      <w:r>
+        <w:t>substantiala</w:t>
+      </w:r>
+      <w:proofErr w:type="spellEnd"/>
+      <w:r>
+        <w:t xml:space="preserve"> a puterii de procesare dar si de maturizarea arhitecturilor de tip </w:t>
+      </w:r>
+      <w:proofErr w:type="spellStart"/>
+      <w:r>
+        <w:t>grid</w:t>
+      </w:r>
+      <w:proofErr w:type="spellEnd"/>
+      <w:r>
+        <w:t xml:space="preserve">, domeniul </w:t>
+      </w:r>
+      <w:proofErr w:type="spellStart"/>
+      <w:r>
+        <w:t>cloud</w:t>
+      </w:r>
+      <w:proofErr w:type="spellEnd"/>
+      <w:r>
+        <w:t xml:space="preserve"> devine unul relevant pentru mediul business al </w:t>
+      </w:r>
+      <w:proofErr w:type="spellStart"/>
+      <w:r>
+        <w:t>dezvoltarii</w:t>
+      </w:r>
+      <w:proofErr w:type="spellEnd"/>
+      <w:r>
+        <w:t xml:space="preserve"> software </w:t>
+      </w:r>
+      <w:proofErr w:type="spellStart"/>
+      <w:r>
+        <w:t>ajungandu</w:t>
+      </w:r>
+      <w:proofErr w:type="spellEnd"/>
+      <w:r>
+        <w:t>-se la ideea de “</w:t>
+      </w:r>
+      <w:proofErr w:type="spellStart"/>
+      <w:r>
+        <w:t>careless</w:t>
+      </w:r>
+      <w:proofErr w:type="spellEnd"/>
+      <w:r>
+        <w:t xml:space="preserve"> </w:t>
+      </w:r>
+      <w:proofErr w:type="spellStart"/>
+      <w:r>
+        <w:t>computing</w:t>
+      </w:r>
+      <w:proofErr w:type="spellEnd"/>
+      <w:r>
+        <w:t>”.</w:t>
       </w:r>
     </w:p>
+    <w:p/>
     <w:p>
-      <w:pPr>
-        <w:rPr>
-          <w:lang w:val="en-US"/>
-        </w:rPr>
-      </w:pPr>
+      <w:r>
+        <w:t xml:space="preserve">Dinamismul industriei a beneficiat intens de </w:t>
+      </w:r>
+      <w:proofErr w:type="spellStart"/>
+      <w:r>
+        <w:t>adoptia</w:t>
+      </w:r>
+      <w:proofErr w:type="spellEnd"/>
+      <w:r>
+        <w:t xml:space="preserve"> treptata a acestor tehnologii, in ziua de </w:t>
+      </w:r>
+      <w:proofErr w:type="spellStart"/>
+      <w:r>
+        <w:t>astazi</w:t>
+      </w:r>
+      <w:proofErr w:type="spellEnd"/>
+      <w:r>
+        <w:t xml:space="preserve"> mare parte din produse fiind construite </w:t>
+      </w:r>
+      <w:proofErr w:type="spellStart"/>
+      <w:r>
+        <w:t>partial</w:t>
+      </w:r>
+      <w:proofErr w:type="spellEnd"/>
+      <w:r>
+        <w:t xml:space="preserve"> sau total folosind infrastructuri </w:t>
+      </w:r>
+      <w:r>
+        <w:t xml:space="preserve">de tip </w:t>
+      </w:r>
+      <w:proofErr w:type="spellStart"/>
+      <w:r>
+        <w:t>cloud</w:t>
+      </w:r>
+      <w:proofErr w:type="spellEnd"/>
+      <w:r>
+        <w:t>.</w:t>
+      </w:r>
     </w:p>
+    <w:p/>
     <w:p>
-      <w:pPr>
-        <w:rPr>
-          <w:lang w:val="en-US"/>
-        </w:rPr>
-      </w:pPr>
-      <w:r>
-        <w:rPr>
-          <w:lang w:val="en-US"/>
-        </w:rPr>
-        <w:t>Cloud Computing</w:t>
+      <w:r>
+        <w:tab/>
+      </w:r>
+      <w:r>
+        <w:tab/>
       </w:r>
     </w:p>
-    <w:p>
-      <w:pPr>
-        <w:rPr>
-          <w:lang w:val="en-US"/>
-        </w:rPr>
-      </w:pPr>
-    </w:p>
-    <w:p>
-      <w:pPr>
-        <w:rPr>
-          <w:lang w:val="en-US"/>
-        </w:rPr>
-      </w:pPr>
-      <w:r>
-        <w:rPr>
-          <w:lang w:val="en-US"/>
-        </w:rPr>
-        <w:tab/>
-      </w:r>
-      <w:r>
-        <w:rPr>
-          <w:lang w:val="en-US"/>
-        </w:rPr>
-        <w:t xml:space="preserve">Cloud computing este o paradigma a teghnologiei informatiei fiind o generalizare asupra principiilor livrarii de produse IT prin abordari arhitecturale care implica </w:t>
-      </w:r>
-      <w:r>
-        <w:rPr>
-          <w:lang w:val="en-US"/>
-        </w:rPr>
-        <w:t>o infrastructura de tip grid computing pentru a oferi resurse de calcul sau de stocare intr-o maniera cat mai usor de folosit. Folosirea facila a resurselor se face prin intermediul serviciilor si a interfetelor programatice sau de tip consola care permit accesul la o suita variata de functionalitati fara a fi nevoie de o cunoastere aprofundata asupra implementarii lor. Acestea sunt oferite prin intermediul unui sistem de partajare contra-cost care asigura pe de-o parte managementul intern a</w:t>
-      </w:r>
-      <w:r>
-        <w:rPr>
-          <w:lang w:val="en-US"/>
-        </w:rPr>
-        <w:t>l</w:t>
-      </w:r>
-      <w:r>
-        <w:rPr>
-          <w:lang w:val="en-US"/>
-        </w:rPr>
-        <w:t xml:space="preserve"> resurselor folosite </w:t>
-      </w:r>
-      <w:r>
-        <w:rPr>
-          <w:lang w:val="en-US"/>
-        </w:rPr>
-        <w:t xml:space="preserve">dar </w:t>
-      </w:r>
-      <w:r>
-        <w:rPr>
-          <w:lang w:val="en-US"/>
-        </w:rPr>
-        <w:t>si de disponibilitatea</w:t>
-      </w:r>
-      <w:r>
-        <w:rPr>
-          <w:lang w:val="en-US"/>
-        </w:rPr>
-        <w:t xml:space="preserve"> sau scalarea</w:t>
-      </w:r>
-      <w:r>
-        <w:rPr>
-          <w:lang w:val="en-US"/>
-        </w:rPr>
-        <w:t xml:space="preserve">  acestora in functie de nevoile produsului </w:t>
-      </w:r>
-      <w:r>
-        <w:rPr>
-          <w:lang w:val="en-US"/>
-        </w:rPr>
-        <w:t xml:space="preserve">care trebuie </w:t>
-      </w:r>
-      <w:r>
-        <w:rPr>
-          <w:lang w:val="en-US"/>
-        </w:rPr>
-        <w:t>creeat</w:t>
-      </w:r>
-      <w:r>
-        <w:rPr>
-          <w:lang w:val="en-US"/>
-        </w:rPr>
-        <w:t>.</w:t>
-      </w:r>
-    </w:p>
-    <w:p>
-      <w:pPr>
-        <w:rPr>
-          <w:lang w:val="en-US"/>
-        </w:rPr>
-      </w:pPr>
-    </w:p>
-    <w:p>
-      <w:pPr>
-        <w:rPr>
-          <w:lang w:val="en-US"/>
-        </w:rPr>
-      </w:pPr>
-      <w:r>
-        <w:rPr>
-          <w:lang w:val="en-US"/>
-        </w:rPr>
-        <w:t>Odata cu dezvoltarea domeniului IT prin cresterea substantiala a puterii de procesare dar si de maturizarea arhitecturilor de tip grid, domeniul cloud devine unul relevant pentru mediul business al dezvoltarii software ajungandu-se la ideea de “careless computing”.</w:t>
-      </w:r>
-    </w:p>
-    <w:p>
-      <w:pPr>
-        <w:rPr>
-          <w:lang w:val="en-US"/>
-        </w:rPr>
-      </w:pPr>
-    </w:p>
-    <w:p>
-      <w:pPr>
-        <w:rPr>
-          <w:lang w:val="en-US"/>
-        </w:rPr>
-      </w:pPr>
-      <w:r>
-        <w:rPr>
-          <w:lang w:val="en-US"/>
-        </w:rPr>
-        <w:t xml:space="preserve">Dinamismul industriei a beneficiat intens de adoptia treptata a acestor tehnologii, in ziua de astazi mare parte din produse fiind construite partial sau total folosind infrastructuri </w:t>
-      </w:r>
-      <w:r>
-        <w:rPr>
-          <w:lang w:val="en-US"/>
-        </w:rPr>
-        <w:t>de tip cloud.</w:t>
-      </w:r>
-    </w:p>
-    <w:p>
-      <w:pPr>
-        <w:rPr>
-          <w:lang w:val="en-US"/>
-        </w:rPr>
-      </w:pPr>
-    </w:p>
-    <w:p>
-      <w:pPr>
-        <w:rPr>
-          <w:lang w:val="en-US"/>
-        </w:rPr>
-      </w:pPr>
-      <w:r>
-        <w:rPr>
-          <w:lang w:val="en-US"/>
-        </w:rPr>
-        <w:tab/>
-      </w:r>
-      <w:r>
-        <w:rPr>
-          <w:lang w:val="en-US"/>
-        </w:rPr>
-        <w:tab/>
-      </w:r>
-    </w:p>
-    <w:p>
-      <w:pPr>
-        <w:rPr>
-          <w:lang w:val="en-US"/>
-        </w:rPr>
-      </w:pPr>
-    </w:p>
+    <w:p/>
     <w:p>
       <w:pPr>
         <w:pStyle w:val="ListParagraph"/>
@@ -271,81 +434,117 @@
           <w:ilvl w:val="0"/>
           <w:numId w:val="1"/>
         </w:numPr>
-        <w:rPr>
-          <w:lang w:val="en-US"/>
-        </w:rPr>
       </w:pPr>
       <w:r>
-        <w:rPr>
-          <w:lang w:val="en-US"/>
-        </w:rPr>
         <w:t>Scop</w:t>
       </w:r>
       <w:r>
-        <w:rPr>
-          <w:lang w:val="en-US"/>
-        </w:rPr>
         <w:t xml:space="preserve"> </w:t>
       </w:r>
       <w:r>
-        <w:rPr>
-          <w:lang w:val="en-US"/>
-        </w:rPr>
         <w:t>Doctorul Meu</w:t>
       </w:r>
     </w:p>
     <w:p>
       <w:pPr>
         <w:pStyle w:val="ListParagraph"/>
-        <w:rPr>
-          <w:lang w:val="en-US"/>
-        </w:rPr>
       </w:pPr>
     </w:p>
     <w:p>
       <w:pPr>
         <w:pStyle w:val="ListParagraph"/>
-        <w:rPr>
-          <w:lang w:val="en-US"/>
-        </w:rPr>
       </w:pPr>
       <w:r>
-        <w:rPr>
-          <w:lang w:val="en-US"/>
-        </w:rPr>
-        <w:t>Doctorul Meu propune o modalitate de a rezova neajunsurile procesului classic de programari la specialisti</w:t>
-      </w:r>
-      <w:r>
-        <w:rPr>
-          <w:lang w:val="en-US"/>
-        </w:rPr>
+        <w:t xml:space="preserve">Doctorul Meu propune o modalitate de a </w:t>
+      </w:r>
+      <w:proofErr w:type="spellStart"/>
+      <w:r>
+        <w:t>rezova</w:t>
+      </w:r>
+      <w:proofErr w:type="spellEnd"/>
+      <w:r>
+        <w:t xml:space="preserve"> neajunsurile procesului </w:t>
+      </w:r>
+      <w:proofErr w:type="spellStart"/>
+      <w:r>
+        <w:t>classic</w:t>
+      </w:r>
+      <w:proofErr w:type="spellEnd"/>
+      <w:r>
+        <w:t xml:space="preserve"> de </w:t>
+      </w:r>
+      <w:proofErr w:type="spellStart"/>
+      <w:r>
+        <w:t>programari</w:t>
+      </w:r>
+      <w:proofErr w:type="spellEnd"/>
+      <w:r>
+        <w:t xml:space="preserve"> la </w:t>
+      </w:r>
+      <w:proofErr w:type="spellStart"/>
+      <w:r>
+        <w:t>specialisti</w:t>
+      </w:r>
+      <w:r>
         <w:t>i</w:t>
       </w:r>
-      <w:r>
-        <w:rPr>
-          <w:lang w:val="en-US"/>
-        </w:rPr>
-        <w:t xml:space="preserve"> din domeniul medical. Sistemul gestioneaza </w:t>
-      </w:r>
-      <w:r>
-        <w:rPr>
-          <w:lang w:val="en-US"/>
-        </w:rPr>
-        <w:t xml:space="preserve">calendarul clinicilor aducand avantaje notabile, atat acestora care pot beneficia de o mai buna organizare interna, dar si pacientilor care au parte de o calitate a desfasurarii serviciilor </w:t>
-      </w:r>
-      <w:r>
-        <w:rPr>
-          <w:lang w:val="en-US"/>
-        </w:rPr>
+      <w:proofErr w:type="spellEnd"/>
+      <w:r>
+        <w:t xml:space="preserve"> din domeniul medical. Sistemul </w:t>
+      </w:r>
+      <w:proofErr w:type="spellStart"/>
+      <w:r>
+        <w:t>gestioneaza</w:t>
+      </w:r>
+      <w:proofErr w:type="spellEnd"/>
+      <w:r>
+        <w:t xml:space="preserve"> </w:t>
+      </w:r>
+      <w:r>
+        <w:t xml:space="preserve">calendarul clinicilor </w:t>
+      </w:r>
+      <w:proofErr w:type="spellStart"/>
+      <w:r>
+        <w:t>aducand</w:t>
+      </w:r>
+      <w:proofErr w:type="spellEnd"/>
+      <w:r>
+        <w:t xml:space="preserve"> avantaje notabile, </w:t>
+      </w:r>
+      <w:proofErr w:type="spellStart"/>
+      <w:r>
+        <w:t>atat</w:t>
+      </w:r>
+      <w:proofErr w:type="spellEnd"/>
+      <w:r>
+        <w:t xml:space="preserve"> acestora care pot beneficia de o mai buna organizare interna, dar si </w:t>
+      </w:r>
+      <w:proofErr w:type="spellStart"/>
+      <w:r>
+        <w:t>pacientilor</w:t>
+      </w:r>
+      <w:proofErr w:type="spellEnd"/>
+      <w:r>
+        <w:t xml:space="preserve"> care au parte de o calitate a </w:t>
+      </w:r>
+      <w:proofErr w:type="spellStart"/>
+      <w:r>
+        <w:t>desfasurarii</w:t>
+      </w:r>
+      <w:proofErr w:type="spellEnd"/>
+      <w:r>
+        <w:t xml:space="preserve"> serviciilor </w:t>
+      </w:r>
+      <w:proofErr w:type="spellStart"/>
+      <w:r>
         <w:t>imb</w:t>
       </w:r>
-      <w:bookmarkStart w:id="0" w:name="_GoBack"/>
-      <w:bookmarkEnd w:id="0"/>
-      <w:r>
-        <w:rPr>
-          <w:lang w:val="en-US"/>
-        </w:rPr>
-        <w:t>unatata.</w:t>
+      <w:r>
+        <w:t>unatata</w:t>
+      </w:r>
+      <w:proofErr w:type="spellEnd"/>
+      <w:r>
+        <w:t>.</w:t>
       </w:r>
     </w:p>
     <w:sectPr>

</xml_diff>